<commit_message>
lesson 282 - Monday
</commit_message>
<xml_diff>
--- a/english_via_skype/solutions/doc/lesson_280_prepositions -firing_edit.docx
+++ b/english_via_skype/solutions/doc/lesson_280_prepositions -firing_edit.docx
@@ -183,6 +183,489 @@
         </w:rPr>
         <w:t>for</w:t>
       </w:r>
+      <w:r>
+        <w:rPr>
+          <w:rFonts w:ascii="Arial" w:hAnsi="Arial" w:cs="Arial"/>
+          <w:b/>
+          <w:sz w:val="32"/>
+          <w:szCs w:val="32"/>
+          <w:lang w:val="en-US"/>
+        </w:rPr>
+        <w:t>………………..</w:t>
+      </w:r>
+      <w:r>
+        <w:rPr>
+          <w:rFonts w:ascii="Arial" w:hAnsi="Arial" w:cs="Arial"/>
+          <w:sz w:val="32"/>
+          <w:szCs w:val="32"/>
+          <w:lang w:val="en-US"/>
+        </w:rPr>
+        <w:t xml:space="preserve"> </w:t>
+      </w:r>
+    </w:p>
+    <w:p>
+      <w:pPr>
+        <w:rPr>
+          <w:rFonts w:ascii="Arial" w:hAnsi="Arial" w:cs="Arial"/>
+          <w:sz w:val="32"/>
+          <w:szCs w:val="32"/>
+          <w:lang w:val="en-US"/>
+        </w:rPr>
+      </w:pPr>
+      <w:r>
+        <w:rPr>
+          <w:rFonts w:ascii="Arial" w:hAnsi="Arial" w:cs="Arial"/>
+          <w:sz w:val="32"/>
+          <w:szCs w:val="32"/>
+          <w:lang w:val="en-US"/>
+        </w:rPr>
+        <w:t xml:space="preserve">- </w:t>
+      </w:r>
+      <w:r>
+        <w:rPr>
+          <w:rFonts w:ascii="Arial" w:hAnsi="Arial" w:cs="Arial"/>
+          <w:b/>
+          <w:sz w:val="32"/>
+          <w:szCs w:val="32"/>
+          <w:lang w:val="en-US"/>
+        </w:rPr>
+        <w:t>beware …</w:t>
+      </w:r>
+      <w:r>
+        <w:rPr>
+          <w:rFonts w:ascii="Arial" w:hAnsi="Arial" w:cs="Arial"/>
+          <w:b/>
+          <w:sz w:val="32"/>
+          <w:szCs w:val="32"/>
+          <w:lang w:val="en-US"/>
+        </w:rPr>
+        <w:t>of</w:t>
+      </w:r>
+      <w:r>
+        <w:rPr>
+          <w:rFonts w:ascii="Arial" w:hAnsi="Arial" w:cs="Arial"/>
+          <w:b/>
+          <w:sz w:val="32"/>
+          <w:szCs w:val="32"/>
+          <w:lang w:val="en-US"/>
+        </w:rPr>
+        <w:t>……………</w:t>
+      </w:r>
+      <w:r>
+        <w:rPr>
+          <w:rFonts w:ascii="Arial" w:hAnsi="Arial" w:cs="Arial"/>
+          <w:sz w:val="32"/>
+          <w:szCs w:val="32"/>
+          <w:lang w:val="en-US"/>
+        </w:rPr>
+        <w:t xml:space="preserve"> </w:t>
+      </w:r>
+      <w:r>
+        <w:rPr>
+          <w:rFonts w:ascii="Arial" w:hAnsi="Arial" w:cs="Arial"/>
+          <w:sz w:val="32"/>
+          <w:szCs w:val="32"/>
+          <w:lang w:val="en-US"/>
+        </w:rPr>
+        <w:t>if you do not want to be dismissed</w:t>
+      </w:r>
+    </w:p>
+    <w:p>
+      <w:pPr>
+        <w:rPr>
+          <w:rFonts w:ascii="Arial" w:hAnsi="Arial" w:cs="Arial"/>
+          <w:sz w:val="32"/>
+          <w:szCs w:val="32"/>
+          <w:lang w:val="en-US"/>
+        </w:rPr>
+      </w:pPr>
+      <w:r>
+        <w:rPr>
+          <w:rFonts w:ascii="Arial" w:hAnsi="Arial" w:cs="Arial"/>
+          <w:sz w:val="32"/>
+          <w:szCs w:val="32"/>
+          <w:lang w:val="en-US"/>
+        </w:rPr>
+        <w:t xml:space="preserve">- Getting sacked may </w:t>
+      </w:r>
+      <w:r>
+        <w:rPr>
+          <w:rFonts w:ascii="Arial" w:hAnsi="Arial" w:cs="Arial"/>
+          <w:b/>
+          <w:sz w:val="32"/>
+          <w:szCs w:val="32"/>
+          <w:lang w:val="en-US"/>
+        </w:rPr>
+        <w:t>collide</w:t>
+      </w:r>
+      <w:r>
+        <w:rPr>
+          <w:rFonts w:ascii="Arial" w:hAnsi="Arial" w:cs="Arial"/>
+          <w:b/>
+          <w:sz w:val="32"/>
+          <w:szCs w:val="32"/>
+          <w:lang w:val="en-US"/>
+        </w:rPr>
+        <w:t xml:space="preserve"> …</w:t>
+      </w:r>
+      <w:r>
+        <w:rPr>
+          <w:rFonts w:ascii="Arial" w:hAnsi="Arial" w:cs="Arial"/>
+          <w:b/>
+          <w:sz w:val="32"/>
+          <w:szCs w:val="32"/>
+          <w:lang w:val="en-US"/>
+        </w:rPr>
+        <w:t>with</w:t>
+      </w:r>
+      <w:r>
+        <w:rPr>
+          <w:rFonts w:ascii="Arial" w:hAnsi="Arial" w:cs="Arial"/>
+          <w:b/>
+          <w:sz w:val="32"/>
+          <w:szCs w:val="32"/>
+          <w:lang w:val="en-US"/>
+        </w:rPr>
+        <w:t>…………………</w:t>
+      </w:r>
+    </w:p>
+    <w:p>
+      <w:pPr>
+        <w:rPr>
+          <w:rFonts w:ascii="Arial" w:hAnsi="Arial" w:cs="Arial"/>
+          <w:sz w:val="32"/>
+          <w:szCs w:val="32"/>
+          <w:lang w:val="en-US"/>
+        </w:rPr>
+      </w:pPr>
+      <w:r>
+        <w:rPr>
+          <w:rFonts w:ascii="Arial" w:hAnsi="Arial" w:cs="Arial"/>
+          <w:sz w:val="32"/>
+          <w:szCs w:val="32"/>
+          <w:lang w:val="en-US"/>
+        </w:rPr>
+        <w:t xml:space="preserve">- they </w:t>
+      </w:r>
+      <w:r>
+        <w:rPr>
+          <w:rFonts w:ascii="Arial" w:hAnsi="Arial" w:cs="Arial"/>
+          <w:sz w:val="32"/>
+          <w:szCs w:val="32"/>
+          <w:lang w:val="en-US"/>
+        </w:rPr>
+        <w:t xml:space="preserve">usually </w:t>
+      </w:r>
+      <w:r>
+        <w:rPr>
+          <w:rFonts w:ascii="Arial" w:hAnsi="Arial" w:cs="Arial"/>
+          <w:b/>
+          <w:sz w:val="32"/>
+          <w:szCs w:val="32"/>
+          <w:lang w:val="en-US"/>
+        </w:rPr>
+        <w:t xml:space="preserve">conceal reasons </w:t>
+      </w:r>
+      <w:r>
+        <w:rPr>
+          <w:rFonts w:ascii="Arial" w:hAnsi="Arial" w:cs="Arial"/>
+          <w:b/>
+          <w:sz w:val="32"/>
+          <w:szCs w:val="32"/>
+          <w:lang w:val="en-US"/>
+        </w:rPr>
+        <w:t>…</w:t>
+      </w:r>
+      <w:r>
+        <w:rPr>
+          <w:rFonts w:ascii="Arial" w:hAnsi="Arial" w:cs="Arial"/>
+          <w:b/>
+          <w:sz w:val="32"/>
+          <w:szCs w:val="32"/>
+          <w:lang w:val="en-US"/>
+        </w:rPr>
+        <w:t>for</w:t>
+      </w:r>
+      <w:r>
+        <w:rPr>
+          <w:rFonts w:ascii="Arial" w:hAnsi="Arial" w:cs="Arial"/>
+          <w:b/>
+          <w:sz w:val="32"/>
+          <w:szCs w:val="32"/>
+          <w:lang w:val="en-US"/>
+        </w:rPr>
+        <w:t>…………………</w:t>
+      </w:r>
+      <w:r>
+        <w:rPr>
+          <w:rFonts w:ascii="Arial" w:hAnsi="Arial" w:cs="Arial"/>
+          <w:sz w:val="32"/>
+          <w:szCs w:val="32"/>
+          <w:lang w:val="en-US"/>
+        </w:rPr>
+        <w:t xml:space="preserve"> </w:t>
+      </w:r>
+    </w:p>
+    <w:p>
+      <w:pPr>
+        <w:rPr>
+          <w:rFonts w:ascii="Arial" w:hAnsi="Arial" w:cs="Arial"/>
+          <w:sz w:val="32"/>
+          <w:szCs w:val="32"/>
+          <w:lang w:val="en-US"/>
+        </w:rPr>
+      </w:pPr>
+      <w:r>
+        <w:rPr>
+          <w:rFonts w:ascii="Arial" w:hAnsi="Arial" w:cs="Arial"/>
+          <w:sz w:val="32"/>
+          <w:szCs w:val="32"/>
+          <w:lang w:val="en-US"/>
+        </w:rPr>
+        <w:t xml:space="preserve">- </w:t>
+      </w:r>
+      <w:r>
+        <w:rPr>
+          <w:rFonts w:ascii="Arial" w:hAnsi="Arial" w:cs="Arial"/>
+          <w:sz w:val="32"/>
+          <w:szCs w:val="32"/>
+          <w:lang w:val="en-US"/>
+        </w:rPr>
+        <w:t xml:space="preserve">worker doesn’t </w:t>
+      </w:r>
+      <w:r>
+        <w:rPr>
+          <w:rFonts w:ascii="Arial" w:hAnsi="Arial" w:cs="Arial"/>
+          <w:b/>
+          <w:sz w:val="32"/>
+          <w:szCs w:val="32"/>
+          <w:lang w:val="en-US"/>
+        </w:rPr>
+        <w:t>correspond</w:t>
+      </w:r>
+      <w:r>
+        <w:rPr>
+          <w:rFonts w:ascii="Arial" w:hAnsi="Arial" w:cs="Arial"/>
+          <w:b/>
+          <w:sz w:val="32"/>
+          <w:szCs w:val="32"/>
+          <w:lang w:val="en-US"/>
+        </w:rPr>
+        <w:t xml:space="preserve"> …</w:t>
+      </w:r>
+      <w:r>
+        <w:rPr>
+          <w:rFonts w:ascii="Arial" w:hAnsi="Arial" w:cs="Arial"/>
+          <w:b/>
+          <w:sz w:val="32"/>
+          <w:szCs w:val="32"/>
+          <w:lang w:val="en-US"/>
+        </w:rPr>
+        <w:t>to</w:t>
+      </w:r>
+      <w:r>
+        <w:rPr>
+          <w:rFonts w:ascii="Arial" w:hAnsi="Arial" w:cs="Arial"/>
+          <w:b/>
+          <w:sz w:val="32"/>
+          <w:szCs w:val="32"/>
+          <w:lang w:val="en-US"/>
+        </w:rPr>
+        <w:t>……………</w:t>
+      </w:r>
+    </w:p>
+    <w:p>
+      <w:pPr>
+        <w:rPr>
+          <w:rFonts w:ascii="Arial" w:hAnsi="Arial" w:cs="Arial"/>
+          <w:sz w:val="32"/>
+          <w:szCs w:val="32"/>
+          <w:lang w:val="en-US"/>
+        </w:rPr>
+      </w:pPr>
+      <w:r>
+        <w:rPr>
+          <w:rFonts w:ascii="Arial" w:hAnsi="Arial" w:cs="Arial"/>
+          <w:sz w:val="32"/>
+          <w:szCs w:val="32"/>
+          <w:lang w:val="en-US"/>
+        </w:rPr>
+        <w:t xml:space="preserve">- </w:t>
+      </w:r>
+      <w:r>
+        <w:rPr>
+          <w:rFonts w:ascii="Arial" w:hAnsi="Arial" w:cs="Arial"/>
+          <w:b/>
+          <w:sz w:val="32"/>
+          <w:szCs w:val="32"/>
+          <w:lang w:val="en-US"/>
+        </w:rPr>
+        <w:t>dispose ……</w:t>
+      </w:r>
+      <w:r>
+        <w:rPr>
+          <w:rFonts w:ascii="Arial" w:hAnsi="Arial" w:cs="Arial"/>
+          <w:b/>
+          <w:sz w:val="32"/>
+          <w:szCs w:val="32"/>
+          <w:lang w:val="en-US"/>
+        </w:rPr>
+        <w:t>of</w:t>
+      </w:r>
+      <w:r>
+        <w:rPr>
+          <w:rFonts w:ascii="Arial" w:hAnsi="Arial" w:cs="Arial"/>
+          <w:b/>
+          <w:sz w:val="32"/>
+          <w:szCs w:val="32"/>
+          <w:lang w:val="en-US"/>
+        </w:rPr>
+        <w:t>……………</w:t>
+      </w:r>
+      <w:r>
+        <w:rPr>
+          <w:rFonts w:ascii="Arial" w:hAnsi="Arial" w:cs="Arial"/>
+          <w:sz w:val="32"/>
+          <w:szCs w:val="32"/>
+          <w:lang w:val="en-US"/>
+        </w:rPr>
+        <w:t>unnecessary workers</w:t>
+      </w:r>
+    </w:p>
+    <w:p>
+      <w:pPr>
+        <w:rPr>
+          <w:rFonts w:ascii="Arial" w:hAnsi="Arial" w:cs="Arial"/>
+          <w:sz w:val="32"/>
+          <w:szCs w:val="32"/>
+          <w:lang w:val="en-US"/>
+        </w:rPr>
+      </w:pPr>
+      <w:r>
+        <w:rPr>
+          <w:rFonts w:ascii="Arial" w:hAnsi="Arial" w:cs="Arial"/>
+          <w:sz w:val="32"/>
+          <w:szCs w:val="32"/>
+          <w:lang w:val="en-US"/>
+        </w:rPr>
+        <w:t xml:space="preserve">- </w:t>
+      </w:r>
+      <w:r>
+        <w:rPr>
+          <w:rFonts w:ascii="Arial" w:hAnsi="Arial" w:cs="Arial"/>
+          <w:b/>
+          <w:sz w:val="32"/>
+          <w:szCs w:val="32"/>
+          <w:lang w:val="en-US"/>
+        </w:rPr>
+        <w:t>distinguis</w:t>
+      </w:r>
+      <w:r>
+        <w:rPr>
+          <w:rFonts w:ascii="Arial" w:hAnsi="Arial" w:cs="Arial"/>
+          <w:b/>
+          <w:sz w:val="32"/>
+          <w:szCs w:val="32"/>
+          <w:lang w:val="en-US"/>
+        </w:rPr>
+        <w:t>h</w:t>
+      </w:r>
+      <w:r>
+        <w:rPr>
+          <w:rFonts w:ascii="Arial" w:hAnsi="Arial" w:cs="Arial"/>
+          <w:b/>
+          <w:sz w:val="32"/>
+          <w:szCs w:val="32"/>
+          <w:lang w:val="en-US"/>
+        </w:rPr>
+        <w:t xml:space="preserve"> </w:t>
+      </w:r>
+      <w:r>
+        <w:rPr>
+          <w:rFonts w:ascii="Arial" w:hAnsi="Arial" w:cs="Arial"/>
+          <w:sz w:val="32"/>
+          <w:szCs w:val="32"/>
+          <w:lang w:val="en-US"/>
+        </w:rPr>
+        <w:t xml:space="preserve">high achievers </w:t>
+      </w:r>
+      <w:r>
+        <w:rPr>
+          <w:rFonts w:ascii="Arial" w:hAnsi="Arial" w:cs="Arial"/>
+          <w:b/>
+          <w:sz w:val="32"/>
+          <w:szCs w:val="32"/>
+          <w:lang w:val="en-US"/>
+        </w:rPr>
+        <w:t>…</w:t>
+      </w:r>
+      <w:r>
+        <w:rPr>
+          <w:rFonts w:ascii="Arial" w:hAnsi="Arial" w:cs="Arial"/>
+          <w:sz w:val="32"/>
+          <w:szCs w:val="32"/>
+          <w:lang w:val="en-US"/>
+        </w:rPr>
+        <w:t>from</w:t>
+      </w:r>
+      <w:r>
+        <w:rPr>
+          <w:rFonts w:ascii="Arial" w:hAnsi="Arial" w:cs="Arial"/>
+          <w:b/>
+          <w:sz w:val="32"/>
+          <w:szCs w:val="32"/>
+          <w:lang w:val="en-US"/>
+        </w:rPr>
+        <w:t>……………………..</w:t>
+      </w:r>
+    </w:p>
+    <w:p>
+      <w:pPr>
+        <w:rPr>
+          <w:rFonts w:ascii="Arial" w:hAnsi="Arial" w:cs="Arial"/>
+          <w:sz w:val="32"/>
+          <w:szCs w:val="32"/>
+          <w:lang w:val="en-US"/>
+        </w:rPr>
+      </w:pPr>
+      <w:r>
+        <w:rPr>
+          <w:rFonts w:ascii="Arial" w:hAnsi="Arial" w:cs="Arial"/>
+          <w:sz w:val="32"/>
+          <w:szCs w:val="32"/>
+          <w:lang w:val="en-US"/>
+        </w:rPr>
+        <w:t xml:space="preserve">- </w:t>
+      </w:r>
+      <w:r>
+        <w:rPr>
+          <w:rFonts w:ascii="Arial" w:hAnsi="Arial" w:cs="Arial"/>
+          <w:b/>
+          <w:sz w:val="32"/>
+          <w:szCs w:val="32"/>
+          <w:lang w:val="en-US"/>
+        </w:rPr>
+        <w:t>interfere …</w:t>
+      </w:r>
+      <w:r>
+        <w:rPr>
+          <w:rFonts w:ascii="Arial" w:hAnsi="Arial" w:cs="Arial"/>
+          <w:sz w:val="32"/>
+          <w:szCs w:val="32"/>
+          <w:lang w:val="en-US"/>
+        </w:rPr>
+        <w:t>with</w:t>
+      </w:r>
+      <w:r>
+        <w:rPr>
+          <w:rFonts w:ascii="Arial" w:hAnsi="Arial" w:cs="Arial"/>
+          <w:b/>
+          <w:sz w:val="32"/>
+          <w:szCs w:val="32"/>
+          <w:lang w:val="en-US"/>
+        </w:rPr>
+        <w:t>……</w:t>
+      </w:r>
       <w:bookmarkStart w:id="0" w:name="_GoBack"/>
       <w:bookmarkEnd w:id="0"/>
       <w:r>
@@ -193,16 +676,16 @@
           <w:szCs w:val="32"/>
           <w:lang w:val="en-US"/>
         </w:rPr>
-        <w:t>………………..</w:t>
-      </w:r>
-      <w:r>
-        <w:rPr>
-          <w:rFonts w:ascii="Arial" w:hAnsi="Arial" w:cs="Arial"/>
-          <w:sz w:val="32"/>
-          <w:szCs w:val="32"/>
-          <w:lang w:val="en-US"/>
-        </w:rPr>
-        <w:t xml:space="preserve"> </w:t>
+        <w:t>………</w:t>
+      </w:r>
+      <w:r>
+        <w:rPr>
+          <w:rFonts w:ascii="Arial" w:hAnsi="Arial" w:cs="Arial"/>
+          <w:sz w:val="32"/>
+          <w:szCs w:val="32"/>
+          <w:lang w:val="en-US"/>
+        </w:rPr>
+        <w:t xml:space="preserve"> personal plans</w:t>
       </w:r>
     </w:p>
     <w:p>
@@ -231,380 +714,26 @@
           <w:szCs w:val="32"/>
           <w:lang w:val="en-US"/>
         </w:rPr>
-        <w:t>beware ………………</w:t>
-      </w:r>
-      <w:r>
-        <w:rPr>
-          <w:rFonts w:ascii="Arial" w:hAnsi="Arial" w:cs="Arial"/>
-          <w:sz w:val="32"/>
-          <w:szCs w:val="32"/>
-          <w:lang w:val="en-US"/>
-        </w:rPr>
-        <w:t xml:space="preserve"> </w:t>
-      </w:r>
-      <w:r>
-        <w:rPr>
-          <w:rFonts w:ascii="Arial" w:hAnsi="Arial" w:cs="Arial"/>
-          <w:sz w:val="32"/>
-          <w:szCs w:val="32"/>
-          <w:lang w:val="en-US"/>
-        </w:rPr>
-        <w:t>if you do not want to be dismissed</w:t>
-      </w:r>
-    </w:p>
-    <w:p>
-      <w:pPr>
-        <w:rPr>
-          <w:rFonts w:ascii="Arial" w:hAnsi="Arial" w:cs="Arial"/>
-          <w:sz w:val="32"/>
-          <w:szCs w:val="32"/>
-          <w:lang w:val="en-US"/>
-        </w:rPr>
-      </w:pPr>
-      <w:r>
-        <w:rPr>
-          <w:rFonts w:ascii="Arial" w:hAnsi="Arial" w:cs="Arial"/>
-          <w:sz w:val="32"/>
-          <w:szCs w:val="32"/>
-          <w:lang w:val="en-US"/>
-        </w:rPr>
-        <w:t xml:space="preserve">- Getting sacked may </w:t>
-      </w:r>
-      <w:r>
-        <w:rPr>
-          <w:rFonts w:ascii="Arial" w:hAnsi="Arial" w:cs="Arial"/>
-          <w:b/>
-          <w:sz w:val="32"/>
-          <w:szCs w:val="32"/>
-          <w:lang w:val="en-US"/>
-        </w:rPr>
-        <w:t>collide</w:t>
-      </w:r>
-      <w:r>
-        <w:rPr>
-          <w:rFonts w:ascii="Arial" w:hAnsi="Arial" w:cs="Arial"/>
-          <w:b/>
-          <w:sz w:val="32"/>
-          <w:szCs w:val="32"/>
-          <w:lang w:val="en-US"/>
-        </w:rPr>
-        <w:t xml:space="preserve"> ……………………</w:t>
-      </w:r>
-    </w:p>
-    <w:p>
-      <w:pPr>
-        <w:rPr>
-          <w:rFonts w:ascii="Arial" w:hAnsi="Arial" w:cs="Arial"/>
-          <w:sz w:val="32"/>
-          <w:szCs w:val="32"/>
-          <w:lang w:val="en-US"/>
-        </w:rPr>
-      </w:pPr>
-      <w:r>
-        <w:rPr>
-          <w:rFonts w:ascii="Arial" w:hAnsi="Arial" w:cs="Arial"/>
-          <w:sz w:val="32"/>
-          <w:szCs w:val="32"/>
-          <w:lang w:val="en-US"/>
-        </w:rPr>
-        <w:t xml:space="preserve">- they </w:t>
-      </w:r>
-      <w:r>
-        <w:rPr>
-          <w:rFonts w:ascii="Arial" w:hAnsi="Arial" w:cs="Arial"/>
-          <w:sz w:val="32"/>
-          <w:szCs w:val="32"/>
-          <w:lang w:val="en-US"/>
-        </w:rPr>
-        <w:t xml:space="preserve">usually </w:t>
-      </w:r>
-      <w:r>
-        <w:rPr>
-          <w:rFonts w:ascii="Arial" w:hAnsi="Arial" w:cs="Arial"/>
-          <w:b/>
-          <w:sz w:val="32"/>
-          <w:szCs w:val="32"/>
-          <w:lang w:val="en-US"/>
-        </w:rPr>
-        <w:t xml:space="preserve">conceal reasons </w:t>
-      </w:r>
-      <w:r>
-        <w:rPr>
-          <w:rFonts w:ascii="Arial" w:hAnsi="Arial" w:cs="Arial"/>
-          <w:b/>
-          <w:sz w:val="32"/>
-          <w:szCs w:val="32"/>
-          <w:lang w:val="en-US"/>
-        </w:rPr>
-        <w:t>……………………</w:t>
-      </w:r>
-      <w:r>
-        <w:rPr>
-          <w:rFonts w:ascii="Arial" w:hAnsi="Arial" w:cs="Arial"/>
-          <w:sz w:val="32"/>
-          <w:szCs w:val="32"/>
-          <w:lang w:val="en-US"/>
-        </w:rPr>
-        <w:t xml:space="preserve"> </w:t>
-      </w:r>
-    </w:p>
-    <w:p>
-      <w:pPr>
-        <w:rPr>
-          <w:rFonts w:ascii="Arial" w:hAnsi="Arial" w:cs="Arial"/>
-          <w:sz w:val="32"/>
-          <w:szCs w:val="32"/>
-          <w:lang w:val="en-US"/>
-        </w:rPr>
-      </w:pPr>
-      <w:r>
-        <w:rPr>
-          <w:rFonts w:ascii="Arial" w:hAnsi="Arial" w:cs="Arial"/>
-          <w:sz w:val="32"/>
-          <w:szCs w:val="32"/>
-          <w:lang w:val="en-US"/>
-        </w:rPr>
-        <w:t xml:space="preserve">- </w:t>
-      </w:r>
-      <w:r>
-        <w:rPr>
-          <w:rFonts w:ascii="Arial" w:hAnsi="Arial" w:cs="Arial"/>
-          <w:sz w:val="32"/>
-          <w:szCs w:val="32"/>
-          <w:lang w:val="en-US"/>
-        </w:rPr>
-        <w:t xml:space="preserve">worker doesn’t </w:t>
-      </w:r>
-      <w:r>
-        <w:rPr>
-          <w:rFonts w:ascii="Arial" w:hAnsi="Arial" w:cs="Arial"/>
-          <w:b/>
-          <w:sz w:val="32"/>
-          <w:szCs w:val="32"/>
-          <w:lang w:val="en-US"/>
-        </w:rPr>
-        <w:t>correspond</w:t>
-      </w:r>
-      <w:r>
-        <w:rPr>
-          <w:rFonts w:ascii="Arial" w:hAnsi="Arial" w:cs="Arial"/>
-          <w:b/>
-          <w:sz w:val="32"/>
-          <w:szCs w:val="32"/>
-          <w:lang w:val="en-US"/>
-        </w:rPr>
-        <w:t xml:space="preserve"> ………………</w:t>
-      </w:r>
-    </w:p>
-    <w:p>
-      <w:pPr>
-        <w:rPr>
-          <w:rFonts w:ascii="Arial" w:hAnsi="Arial" w:cs="Arial"/>
-          <w:sz w:val="32"/>
-          <w:szCs w:val="32"/>
-          <w:lang w:val="en-US"/>
-        </w:rPr>
-      </w:pPr>
-      <w:r>
-        <w:rPr>
-          <w:rFonts w:ascii="Arial" w:hAnsi="Arial" w:cs="Arial"/>
-          <w:sz w:val="32"/>
-          <w:szCs w:val="32"/>
-          <w:lang w:val="en-US"/>
-        </w:rPr>
-        <w:t xml:space="preserve">- </w:t>
-      </w:r>
-      <w:r>
-        <w:rPr>
-          <w:rFonts w:ascii="Arial" w:hAnsi="Arial" w:cs="Arial"/>
-          <w:b/>
-          <w:sz w:val="32"/>
-          <w:szCs w:val="32"/>
-          <w:lang w:val="en-US"/>
-        </w:rPr>
-        <w:t>dispose …………………</w:t>
-      </w:r>
-      <w:r>
-        <w:rPr>
-          <w:rFonts w:ascii="Arial" w:hAnsi="Arial" w:cs="Arial"/>
-          <w:sz w:val="32"/>
-          <w:szCs w:val="32"/>
-          <w:lang w:val="en-US"/>
-        </w:rPr>
-        <w:t>unnecessary workers</w:t>
-      </w:r>
-    </w:p>
-    <w:p>
-      <w:pPr>
-        <w:rPr>
-          <w:rFonts w:ascii="Arial" w:hAnsi="Arial" w:cs="Arial"/>
-          <w:sz w:val="32"/>
-          <w:szCs w:val="32"/>
-          <w:lang w:val="en-US"/>
-        </w:rPr>
-      </w:pPr>
-      <w:r>
-        <w:rPr>
-          <w:rFonts w:ascii="Arial" w:hAnsi="Arial" w:cs="Arial"/>
-          <w:sz w:val="32"/>
-          <w:szCs w:val="32"/>
-          <w:lang w:val="en-US"/>
-        </w:rPr>
-        <w:t xml:space="preserve">- </w:t>
-      </w:r>
-      <w:r>
-        <w:rPr>
-          <w:rFonts w:ascii="Arial" w:hAnsi="Arial" w:cs="Arial"/>
-          <w:b/>
-          <w:sz w:val="32"/>
-          <w:szCs w:val="32"/>
-          <w:lang w:val="en-US"/>
-        </w:rPr>
-        <w:t>distinguis</w:t>
-      </w:r>
-      <w:r>
-        <w:rPr>
-          <w:rFonts w:ascii="Arial" w:hAnsi="Arial" w:cs="Arial"/>
-          <w:b/>
-          <w:sz w:val="32"/>
-          <w:szCs w:val="32"/>
-          <w:lang w:val="en-US"/>
-        </w:rPr>
-        <w:t>h</w:t>
-      </w:r>
-      <w:r>
-        <w:rPr>
-          <w:rFonts w:ascii="Arial" w:hAnsi="Arial" w:cs="Arial"/>
-          <w:b/>
-          <w:sz w:val="32"/>
-          <w:szCs w:val="32"/>
-          <w:lang w:val="en-US"/>
-        </w:rPr>
-        <w:t xml:space="preserve"> </w:t>
-      </w:r>
-      <w:r>
-        <w:rPr>
-          <w:rFonts w:ascii="Arial" w:hAnsi="Arial" w:cs="Arial"/>
-          <w:sz w:val="32"/>
-          <w:szCs w:val="32"/>
-          <w:lang w:val="en-US"/>
-        </w:rPr>
-        <w:t xml:space="preserve">high achievers </w:t>
-      </w:r>
-      <w:r>
-        <w:rPr>
-          <w:rFonts w:ascii="Arial" w:hAnsi="Arial" w:cs="Arial"/>
-          <w:b/>
-          <w:sz w:val="32"/>
-          <w:szCs w:val="32"/>
-          <w:lang w:val="en-US"/>
-        </w:rPr>
-        <w:t>…</w:t>
-      </w:r>
-      <w:r>
-        <w:rPr>
-          <w:rFonts w:ascii="Arial" w:hAnsi="Arial" w:cs="Arial"/>
-          <w:sz w:val="32"/>
-          <w:szCs w:val="32"/>
-          <w:lang w:val="en-US"/>
-        </w:rPr>
-        <w:t>from</w:t>
-      </w:r>
-      <w:r>
-        <w:rPr>
-          <w:rFonts w:ascii="Arial" w:hAnsi="Arial" w:cs="Arial"/>
-          <w:b/>
-          <w:sz w:val="32"/>
-          <w:szCs w:val="32"/>
-          <w:lang w:val="en-US"/>
-        </w:rPr>
-        <w:t>……………………..</w:t>
-      </w:r>
-    </w:p>
-    <w:p>
-      <w:pPr>
-        <w:rPr>
-          <w:rFonts w:ascii="Arial" w:hAnsi="Arial" w:cs="Arial"/>
-          <w:sz w:val="32"/>
-          <w:szCs w:val="32"/>
-          <w:lang w:val="en-US"/>
-        </w:rPr>
-      </w:pPr>
-      <w:r>
-        <w:rPr>
-          <w:rFonts w:ascii="Arial" w:hAnsi="Arial" w:cs="Arial"/>
-          <w:sz w:val="32"/>
-          <w:szCs w:val="32"/>
-          <w:lang w:val="en-US"/>
-        </w:rPr>
-        <w:t xml:space="preserve">- </w:t>
-      </w:r>
-      <w:r>
-        <w:rPr>
-          <w:rFonts w:ascii="Arial" w:hAnsi="Arial" w:cs="Arial"/>
-          <w:b/>
-          <w:sz w:val="32"/>
-          <w:szCs w:val="32"/>
-          <w:lang w:val="en-US"/>
-        </w:rPr>
-        <w:t>interfere …</w:t>
-      </w:r>
-      <w:r>
-        <w:rPr>
-          <w:rFonts w:ascii="Arial" w:hAnsi="Arial" w:cs="Arial"/>
-          <w:sz w:val="32"/>
-          <w:szCs w:val="32"/>
-          <w:lang w:val="en-US"/>
-        </w:rPr>
-        <w:t>with</w:t>
-      </w:r>
-      <w:r>
-        <w:rPr>
-          <w:rFonts w:ascii="Arial" w:hAnsi="Arial" w:cs="Arial"/>
-          <w:b/>
-          <w:sz w:val="32"/>
-          <w:szCs w:val="32"/>
-          <w:lang w:val="en-US"/>
-        </w:rPr>
-        <w:t>……………</w:t>
-      </w:r>
-      <w:r>
-        <w:rPr>
-          <w:rFonts w:ascii="Arial" w:hAnsi="Arial" w:cs="Arial"/>
-          <w:sz w:val="32"/>
-          <w:szCs w:val="32"/>
-          <w:lang w:val="en-US"/>
-        </w:rPr>
-        <w:t xml:space="preserve"> personal plans</w:t>
-      </w:r>
-    </w:p>
-    <w:p>
-      <w:pPr>
-        <w:rPr>
-          <w:rFonts w:ascii="Arial" w:hAnsi="Arial" w:cs="Arial"/>
-          <w:sz w:val="32"/>
-          <w:szCs w:val="32"/>
-          <w:lang w:val="en-US"/>
-        </w:rPr>
-      </w:pPr>
-      <w:r>
-        <w:rPr>
-          <w:rFonts w:ascii="Arial" w:hAnsi="Arial" w:cs="Arial"/>
-          <w:sz w:val="32"/>
-          <w:szCs w:val="32"/>
-          <w:lang w:val="en-US"/>
-        </w:rPr>
-        <w:t xml:space="preserve">- </w:t>
-      </w:r>
-      <w:r>
-        <w:rPr>
-          <w:rFonts w:ascii="Arial" w:hAnsi="Arial" w:cs="Arial"/>
-          <w:b/>
-          <w:sz w:val="32"/>
-          <w:szCs w:val="32"/>
-          <w:lang w:val="en-US"/>
-        </w:rPr>
-        <w:t>object ………………………</w:t>
+        <w:t>object ……</w:t>
+      </w:r>
+      <w:r>
+        <w:rPr>
+          <w:rFonts w:ascii="Arial" w:hAnsi="Arial" w:cs="Arial"/>
+          <w:sz w:val="32"/>
+          <w:szCs w:val="32"/>
+          <w:lang w:val="en-US"/>
+        </w:rPr>
+        <w:t>to</w:t>
+      </w:r>
+      <w:r>
+        <w:rPr>
+          <w:rFonts w:ascii="Arial" w:hAnsi="Arial" w:cs="Arial"/>
+          <w:b/>
+          <w:sz w:val="32"/>
+          <w:szCs w:val="32"/>
+          <w:lang w:val="en-US"/>
+        </w:rPr>
+        <w:t>…………………</w:t>
       </w:r>
       <w:r>
         <w:rPr>

</xml_diff>

<commit_message>
lesson 283 - Thursday
</commit_message>
<xml_diff>
--- a/english_via_skype/solutions/doc/lesson_280_prepositions -firing_edit.docx
+++ b/english_via_skype/solutions/doc/lesson_280_prepositions -firing_edit.docx
@@ -664,613 +664,720 @@
           <w:szCs w:val="32"/>
           <w:lang w:val="en-US"/>
         </w:rPr>
+        <w:t>……………</w:t>
+      </w:r>
+      <w:r>
+        <w:rPr>
+          <w:rFonts w:ascii="Arial" w:hAnsi="Arial" w:cs="Arial"/>
+          <w:sz w:val="32"/>
+          <w:szCs w:val="32"/>
+          <w:lang w:val="en-US"/>
+        </w:rPr>
+        <w:t xml:space="preserve"> personal plans</w:t>
+      </w:r>
+    </w:p>
+    <w:p>
+      <w:pPr>
+        <w:rPr>
+          <w:rFonts w:ascii="Arial" w:hAnsi="Arial" w:cs="Arial"/>
+          <w:sz w:val="32"/>
+          <w:szCs w:val="32"/>
+          <w:lang w:val="en-US"/>
+        </w:rPr>
+      </w:pPr>
+      <w:r>
+        <w:rPr>
+          <w:rFonts w:ascii="Arial" w:hAnsi="Arial" w:cs="Arial"/>
+          <w:sz w:val="32"/>
+          <w:szCs w:val="32"/>
+          <w:lang w:val="en-US"/>
+        </w:rPr>
+        <w:t xml:space="preserve">- </w:t>
+      </w:r>
+      <w:r>
+        <w:rPr>
+          <w:rFonts w:ascii="Arial" w:hAnsi="Arial" w:cs="Arial"/>
+          <w:b/>
+          <w:sz w:val="32"/>
+          <w:szCs w:val="32"/>
+          <w:lang w:val="en-US"/>
+        </w:rPr>
+        <w:t>object ……</w:t>
+      </w:r>
+      <w:r>
+        <w:rPr>
+          <w:rFonts w:ascii="Arial" w:hAnsi="Arial" w:cs="Arial"/>
+          <w:sz w:val="32"/>
+          <w:szCs w:val="32"/>
+          <w:lang w:val="en-US"/>
+        </w:rPr>
+        <w:t>to</w:t>
+      </w:r>
+      <w:r>
+        <w:rPr>
+          <w:rFonts w:ascii="Arial" w:hAnsi="Arial" w:cs="Arial"/>
+          <w:b/>
+          <w:sz w:val="32"/>
+          <w:szCs w:val="32"/>
+          <w:lang w:val="en-US"/>
+        </w:rPr>
+        <w:t>…………………</w:t>
+      </w:r>
+      <w:r>
+        <w:rPr>
+          <w:rFonts w:ascii="Arial" w:hAnsi="Arial" w:cs="Arial"/>
+          <w:sz w:val="32"/>
+          <w:szCs w:val="32"/>
+          <w:lang w:val="en-US"/>
+        </w:rPr>
+        <w:t>notice</w:t>
+      </w:r>
+    </w:p>
+    <w:p>
+      <w:pPr>
+        <w:rPr>
+          <w:rFonts w:ascii="Arial" w:hAnsi="Arial" w:cs="Arial"/>
+          <w:sz w:val="32"/>
+          <w:szCs w:val="32"/>
+          <w:lang w:val="en-US"/>
+        </w:rPr>
+      </w:pPr>
+      <w:r>
+        <w:rPr>
+          <w:rFonts w:ascii="Arial" w:hAnsi="Arial" w:cs="Arial"/>
+          <w:sz w:val="32"/>
+          <w:szCs w:val="32"/>
+          <w:lang w:val="en-US"/>
+        </w:rPr>
+        <w:t xml:space="preserve">- </w:t>
+      </w:r>
+      <w:r>
+        <w:rPr>
+          <w:rFonts w:ascii="Arial" w:hAnsi="Arial" w:cs="Arial"/>
+          <w:b/>
+          <w:sz w:val="32"/>
+          <w:szCs w:val="32"/>
+          <w:lang w:val="en-US"/>
+        </w:rPr>
+        <w:t xml:space="preserve">distinctive </w:t>
+      </w:r>
+      <w:r>
+        <w:rPr>
+          <w:rFonts w:ascii="Arial" w:hAnsi="Arial" w:cs="Arial"/>
+          <w:sz w:val="32"/>
+          <w:szCs w:val="32"/>
+          <w:lang w:val="en-US"/>
+        </w:rPr>
+        <w:t>…</w:t>
+      </w:r>
+      <w:r>
+        <w:rPr>
+          <w:rFonts w:ascii="Arial" w:hAnsi="Arial" w:cs="Arial"/>
+          <w:sz w:val="32"/>
+          <w:szCs w:val="32"/>
+          <w:lang w:val="en-US"/>
+        </w:rPr>
+        <w:t>of</w:t>
+      </w:r>
+      <w:r>
+        <w:rPr>
+          <w:rFonts w:ascii="Arial" w:hAnsi="Arial" w:cs="Arial"/>
+          <w:sz w:val="32"/>
+          <w:szCs w:val="32"/>
+          <w:lang w:val="en-US"/>
+        </w:rPr>
+        <w:t>………………</w:t>
+      </w:r>
+      <w:r>
+        <w:rPr>
+          <w:rFonts w:ascii="Arial" w:hAnsi="Arial" w:cs="Arial"/>
+          <w:sz w:val="32"/>
+          <w:szCs w:val="32"/>
+          <w:lang w:val="en-US"/>
+        </w:rPr>
+        <w:t>incompetent workers</w:t>
+      </w:r>
+    </w:p>
+    <w:p>
+      <w:pPr>
+        <w:rPr>
+          <w:rFonts w:ascii="Arial" w:hAnsi="Arial" w:cs="Arial"/>
+          <w:sz w:val="32"/>
+          <w:szCs w:val="32"/>
+          <w:shd w:val="clear" w:color="auto" w:fill="FFFFFF"/>
+          <w:lang w:val="en-US"/>
+        </w:rPr>
+      </w:pPr>
+      <w:r>
+        <w:rPr>
+          <w:rFonts w:ascii="Arial" w:hAnsi="Arial" w:cs="Arial"/>
+          <w:sz w:val="32"/>
+          <w:szCs w:val="32"/>
+          <w:shd w:val="clear" w:color="auto" w:fill="FFFFFF"/>
+          <w:lang w:val="en-US"/>
+        </w:rPr>
+        <w:t xml:space="preserve">- </w:t>
+      </w:r>
+      <w:r>
+        <w:rPr>
+          <w:rFonts w:ascii="Arial" w:hAnsi="Arial" w:cs="Arial"/>
+          <w:sz w:val="32"/>
+          <w:szCs w:val="32"/>
+          <w:shd w:val="clear" w:color="auto" w:fill="FFFFFF"/>
+          <w:lang w:val="en-US"/>
+        </w:rPr>
+        <w:t xml:space="preserve">dismissal </w:t>
+      </w:r>
+      <w:r>
+        <w:rPr>
+          <w:rFonts w:ascii="Arial" w:hAnsi="Arial" w:cs="Arial"/>
+          <w:b/>
+          <w:sz w:val="32"/>
+          <w:szCs w:val="32"/>
+          <w:shd w:val="clear" w:color="auto" w:fill="FFFFFF"/>
+          <w:lang w:val="en-US"/>
+        </w:rPr>
+        <w:t>derived</w:t>
+      </w:r>
+      <w:r>
+        <w:rPr>
+          <w:rFonts w:ascii="Arial" w:hAnsi="Arial" w:cs="Arial"/>
+          <w:sz w:val="32"/>
+          <w:szCs w:val="32"/>
+          <w:shd w:val="clear" w:color="auto" w:fill="FFFFFF"/>
+          <w:lang w:val="en-US"/>
+        </w:rPr>
+        <w:t xml:space="preserve"> …</w:t>
+      </w:r>
+      <w:r>
+        <w:rPr>
+          <w:rFonts w:ascii="Arial" w:hAnsi="Arial" w:cs="Arial"/>
+          <w:sz w:val="32"/>
+          <w:szCs w:val="32"/>
+          <w:shd w:val="clear" w:color="auto" w:fill="FFFFFF"/>
+          <w:lang w:val="en-US"/>
+        </w:rPr>
+        <w:t>from</w:t>
+      </w:r>
+      <w:r>
+        <w:rPr>
+          <w:rFonts w:ascii="Arial" w:hAnsi="Arial" w:cs="Arial"/>
+          <w:sz w:val="32"/>
+          <w:szCs w:val="32"/>
+          <w:shd w:val="clear" w:color="auto" w:fill="FFFFFF"/>
+          <w:lang w:val="en-US"/>
+        </w:rPr>
+        <w:t>………….</w:t>
+      </w:r>
+    </w:p>
+    <w:p>
+      <w:pPr>
+        <w:rPr>
+          <w:rFonts w:ascii="Arial" w:hAnsi="Arial" w:cs="Arial"/>
+          <w:sz w:val="32"/>
+          <w:szCs w:val="32"/>
+          <w:lang w:val="en-US"/>
+        </w:rPr>
+      </w:pPr>
+      <w:r>
+        <w:rPr>
+          <w:rFonts w:ascii="Arial" w:hAnsi="Arial" w:cs="Arial"/>
+          <w:sz w:val="32"/>
+          <w:szCs w:val="32"/>
+          <w:lang w:val="en-US"/>
+        </w:rPr>
+        <w:t xml:space="preserve"> </w:t>
+      </w:r>
+      <w:r>
+        <w:rPr>
+          <w:rFonts w:ascii="Arial" w:hAnsi="Arial" w:cs="Arial"/>
+          <w:sz w:val="32"/>
+          <w:szCs w:val="32"/>
+          <w:lang w:val="en-US"/>
+        </w:rPr>
+        <w:t xml:space="preserve">- </w:t>
+      </w:r>
+      <w:r>
+        <w:rPr>
+          <w:rFonts w:ascii="Arial" w:hAnsi="Arial" w:cs="Arial"/>
+          <w:sz w:val="32"/>
+          <w:szCs w:val="32"/>
+          <w:lang w:val="en-US"/>
+        </w:rPr>
+        <w:t>…</w:t>
+      </w:r>
+      <w:r>
+        <w:rPr>
+          <w:rFonts w:ascii="Arial" w:hAnsi="Arial" w:cs="Arial"/>
+          <w:sz w:val="32"/>
+          <w:szCs w:val="32"/>
+          <w:lang w:val="en-US"/>
+        </w:rPr>
+        <w:t>prospectless</w:t>
+      </w:r>
+      <w:r>
+        <w:rPr>
+          <w:rFonts w:ascii="Arial" w:hAnsi="Arial" w:cs="Arial"/>
+          <w:sz w:val="32"/>
+          <w:szCs w:val="32"/>
+          <w:lang w:val="en-US"/>
+        </w:rPr>
+        <w:t xml:space="preserve">………..workers are </w:t>
+      </w:r>
+      <w:r>
+        <w:rPr>
+          <w:rFonts w:ascii="Arial" w:hAnsi="Arial" w:cs="Arial"/>
+          <w:b/>
+          <w:sz w:val="32"/>
+          <w:szCs w:val="32"/>
+          <w:lang w:val="en-US"/>
+        </w:rPr>
+        <w:t>prone …</w:t>
+      </w:r>
+      <w:r>
+        <w:rPr>
+          <w:rFonts w:ascii="Arial" w:hAnsi="Arial" w:cs="Arial"/>
+          <w:b/>
+          <w:sz w:val="32"/>
+          <w:szCs w:val="32"/>
+          <w:lang w:val="en-US"/>
+        </w:rPr>
+        <w:t>to</w:t>
+      </w:r>
+      <w:r>
+        <w:rPr>
+          <w:rFonts w:ascii="Arial" w:hAnsi="Arial" w:cs="Arial"/>
+          <w:b/>
+          <w:sz w:val="32"/>
+          <w:szCs w:val="32"/>
+          <w:lang w:val="en-US"/>
+        </w:rPr>
+        <w:t>……………..</w:t>
+      </w:r>
+    </w:p>
+    <w:p>
+      <w:pPr>
+        <w:rPr>
+          <w:rFonts w:ascii="Arial" w:hAnsi="Arial" w:cs="Arial"/>
+          <w:b/>
+          <w:sz w:val="32"/>
+          <w:szCs w:val="32"/>
+          <w:lang w:val="en-US"/>
+        </w:rPr>
+      </w:pPr>
+      <w:r>
+        <w:rPr>
+          <w:rFonts w:ascii="Arial" w:hAnsi="Arial" w:cs="Arial"/>
+          <w:sz w:val="32"/>
+          <w:szCs w:val="32"/>
+          <w:lang w:val="en-US"/>
+        </w:rPr>
+        <w:t xml:space="preserve"> </w:t>
+      </w:r>
+      <w:r>
+        <w:rPr>
+          <w:rFonts w:ascii="Arial" w:hAnsi="Arial" w:cs="Arial"/>
+          <w:sz w:val="32"/>
+          <w:szCs w:val="32"/>
+          <w:lang w:val="en-US"/>
+        </w:rPr>
+        <w:t xml:space="preserve">- </w:t>
+      </w:r>
+      <w:r>
+        <w:rPr>
+          <w:rFonts w:ascii="Arial" w:hAnsi="Arial" w:cs="Arial"/>
+          <w:b/>
+          <w:sz w:val="32"/>
+          <w:szCs w:val="32"/>
+          <w:lang w:val="en-US"/>
+        </w:rPr>
+        <w:t>get rid …</w:t>
+      </w:r>
+      <w:r>
+        <w:rPr>
+          <w:rFonts w:ascii="Arial" w:hAnsi="Arial" w:cs="Arial"/>
+          <w:b/>
+          <w:sz w:val="32"/>
+          <w:szCs w:val="32"/>
+          <w:lang w:val="en-US"/>
+        </w:rPr>
+        <w:t>of</w:t>
+      </w:r>
+      <w:r>
+        <w:rPr>
+          <w:rFonts w:ascii="Arial" w:hAnsi="Arial" w:cs="Arial"/>
+          <w:b/>
+          <w:sz w:val="32"/>
+          <w:szCs w:val="32"/>
+          <w:lang w:val="en-US"/>
+        </w:rPr>
+        <w:t xml:space="preserve">………………….. </w:t>
+      </w:r>
+      <w:r>
+        <w:rPr>
+          <w:rFonts w:ascii="Arial" w:hAnsi="Arial" w:cs="Arial"/>
+          <w:sz w:val="32"/>
+          <w:szCs w:val="32"/>
+          <w:lang w:val="en-US"/>
+        </w:rPr>
+        <w:t xml:space="preserve">unwanted </w:t>
+      </w:r>
+      <w:r>
+        <w:rPr>
+          <w:rFonts w:ascii="Arial" w:hAnsi="Arial" w:cs="Arial"/>
+          <w:sz w:val="32"/>
+          <w:szCs w:val="32"/>
+          <w:lang w:val="en-US"/>
+        </w:rPr>
+        <w:t>people</w:t>
+      </w:r>
+    </w:p>
+    <w:p>
+      <w:pPr>
+        <w:rPr>
+          <w:rFonts w:ascii="Arial" w:hAnsi="Arial" w:cs="Arial"/>
+          <w:b/>
+          <w:sz w:val="32"/>
+          <w:szCs w:val="32"/>
+          <w:lang w:val="en-US"/>
+        </w:rPr>
+      </w:pPr>
+      <w:r>
+        <w:rPr>
+          <w:rFonts w:ascii="Arial" w:hAnsi="Arial" w:cs="Arial"/>
+          <w:sz w:val="32"/>
+          <w:szCs w:val="32"/>
+          <w:lang w:val="en-US"/>
+        </w:rPr>
+        <w:t xml:space="preserve">- We are </w:t>
+      </w:r>
+      <w:r>
+        <w:rPr>
+          <w:rFonts w:ascii="Arial" w:hAnsi="Arial" w:cs="Arial"/>
+          <w:b/>
+          <w:sz w:val="32"/>
+          <w:szCs w:val="32"/>
+          <w:lang w:val="en-US"/>
+        </w:rPr>
+        <w:t>short …</w:t>
+      </w:r>
+      <w:r>
+        <w:rPr>
+          <w:rFonts w:ascii="Arial" w:hAnsi="Arial" w:cs="Arial"/>
+          <w:b/>
+          <w:sz w:val="32"/>
+          <w:szCs w:val="32"/>
+          <w:lang w:val="en-US"/>
+        </w:rPr>
+        <w:t>of</w:t>
+      </w:r>
+      <w:r>
+        <w:rPr>
+          <w:rFonts w:ascii="Arial" w:hAnsi="Arial" w:cs="Arial"/>
+          <w:b/>
+          <w:sz w:val="32"/>
+          <w:szCs w:val="32"/>
+          <w:lang w:val="en-US"/>
+        </w:rPr>
+        <w:t>……………….</w:t>
+      </w:r>
+      <w:r>
+        <w:rPr>
+          <w:rFonts w:ascii="Arial" w:hAnsi="Arial" w:cs="Arial"/>
+          <w:sz w:val="32"/>
+          <w:szCs w:val="32"/>
+          <w:lang w:val="en-US"/>
+        </w:rPr>
+        <w:t>.</w:t>
+      </w:r>
+      <w:r>
+        <w:rPr>
+          <w:rFonts w:ascii="Arial" w:hAnsi="Arial" w:cs="Arial"/>
+          <w:sz w:val="32"/>
+          <w:szCs w:val="32"/>
+          <w:lang w:val="en-US"/>
+        </w:rPr>
+        <w:t>workers</w:t>
+      </w:r>
+    </w:p>
+    <w:p>
+      <w:pPr>
+        <w:rPr>
+          <w:rFonts w:ascii="Arial" w:hAnsi="Arial" w:cs="Arial"/>
+          <w:sz w:val="32"/>
+          <w:szCs w:val="32"/>
+          <w:lang w:val="en-US"/>
+        </w:rPr>
+      </w:pPr>
+      <w:r>
+        <w:rPr>
+          <w:rFonts w:ascii="Arial" w:hAnsi="Arial" w:cs="Arial"/>
+          <w:color w:val="222222"/>
+          <w:sz w:val="32"/>
+          <w:szCs w:val="32"/>
+          <w:shd w:val="clear" w:color="auto" w:fill="FFFFFF"/>
+          <w:lang w:val="en-US"/>
+        </w:rPr>
+        <w:t xml:space="preserve">- </w:t>
+      </w:r>
+      <w:r>
+        <w:rPr>
+          <w:rFonts w:ascii="Arial" w:hAnsi="Arial" w:cs="Arial"/>
+          <w:b/>
+          <w:color w:val="222222"/>
+          <w:sz w:val="32"/>
+          <w:szCs w:val="32"/>
+          <w:shd w:val="clear" w:color="auto" w:fill="FFFFFF"/>
+          <w:lang w:val="en-US"/>
+        </w:rPr>
+        <w:t xml:space="preserve">submit </w:t>
+      </w:r>
+      <w:r>
+        <w:rPr>
+          <w:rFonts w:ascii="Arial" w:hAnsi="Arial" w:cs="Arial"/>
+          <w:color w:val="222222"/>
+          <w:sz w:val="32"/>
+          <w:szCs w:val="32"/>
+          <w:shd w:val="clear" w:color="auto" w:fill="FFFFFF"/>
+          <w:lang w:val="en-US"/>
+        </w:rPr>
+        <w:t>walking</w:t>
+      </w:r>
+      <w:r>
+        <w:rPr>
+          <w:rFonts w:ascii="Arial" w:hAnsi="Arial" w:cs="Arial"/>
+          <w:b/>
+          <w:color w:val="222222"/>
+          <w:sz w:val="32"/>
+          <w:szCs w:val="32"/>
+          <w:shd w:val="clear" w:color="auto" w:fill="FFFFFF"/>
+          <w:lang w:val="en-US"/>
+        </w:rPr>
+        <w:t xml:space="preserve"> </w:t>
+      </w:r>
+      <w:r>
+        <w:rPr>
+          <w:rFonts w:ascii="Arial" w:hAnsi="Arial" w:cs="Arial"/>
+          <w:color w:val="222222"/>
+          <w:sz w:val="32"/>
+          <w:szCs w:val="32"/>
+          <w:shd w:val="clear" w:color="auto" w:fill="FFFFFF"/>
+          <w:lang w:val="en-US"/>
+        </w:rPr>
+        <w:t>papers</w:t>
+      </w:r>
+      <w:r>
+        <w:rPr>
+          <w:rFonts w:ascii="Arial" w:hAnsi="Arial" w:cs="Arial"/>
+          <w:color w:val="222222"/>
+          <w:sz w:val="32"/>
+          <w:szCs w:val="32"/>
+          <w:shd w:val="clear" w:color="auto" w:fill="FFFFFF"/>
+          <w:lang w:val="en-US"/>
+        </w:rPr>
+        <w:t xml:space="preserve"> </w:t>
+      </w:r>
+      <w:r>
+        <w:rPr>
+          <w:rFonts w:ascii="Arial" w:hAnsi="Arial" w:cs="Arial"/>
+          <w:b/>
+          <w:color w:val="222222"/>
+          <w:sz w:val="32"/>
+          <w:szCs w:val="32"/>
+          <w:shd w:val="clear" w:color="auto" w:fill="FFFFFF"/>
+          <w:lang w:val="en-US"/>
+        </w:rPr>
+        <w:t>…</w:t>
+      </w:r>
+      <w:r>
+        <w:rPr>
+          <w:rFonts w:ascii="Arial" w:hAnsi="Arial" w:cs="Arial"/>
+          <w:b/>
+          <w:color w:val="222222"/>
+          <w:sz w:val="32"/>
+          <w:szCs w:val="32"/>
+          <w:shd w:val="clear" w:color="auto" w:fill="FFFFFF"/>
+          <w:lang w:val="en-US"/>
+        </w:rPr>
+        <w:t>to</w:t>
+      </w:r>
+      <w:r>
+        <w:rPr>
+          <w:rFonts w:ascii="Arial" w:hAnsi="Arial" w:cs="Arial"/>
+          <w:b/>
+          <w:color w:val="222222"/>
+          <w:sz w:val="32"/>
+          <w:szCs w:val="32"/>
+          <w:shd w:val="clear" w:color="auto" w:fill="FFFFFF"/>
+          <w:lang w:val="en-US"/>
+        </w:rPr>
+        <w:t>……………………</w:t>
+      </w:r>
+    </w:p>
+    <w:p>
+      <w:pPr>
+        <w:rPr>
+          <w:rFonts w:ascii="Arial" w:hAnsi="Arial" w:cs="Arial"/>
+          <w:sz w:val="32"/>
+          <w:szCs w:val="32"/>
+          <w:lang w:val="en-US"/>
+        </w:rPr>
+      </w:pPr>
+      <w:r>
+        <w:rPr>
+          <w:rFonts w:ascii="Arial" w:hAnsi="Arial" w:cs="Arial"/>
+          <w:sz w:val="32"/>
+          <w:szCs w:val="32"/>
+          <w:lang w:val="en-US"/>
+        </w:rPr>
+        <w:t xml:space="preserve">- </w:t>
+      </w:r>
+      <w:r>
+        <w:rPr>
+          <w:rFonts w:ascii="Arial" w:hAnsi="Arial" w:cs="Arial"/>
+          <w:b/>
+          <w:sz w:val="32"/>
+          <w:szCs w:val="32"/>
+          <w:lang w:val="en-US"/>
+        </w:rPr>
+        <w:t>succeed …</w:t>
+      </w:r>
+      <w:r>
+        <w:rPr>
+          <w:rFonts w:ascii="Arial" w:hAnsi="Arial" w:cs="Arial"/>
+          <w:sz w:val="32"/>
+          <w:szCs w:val="32"/>
+          <w:lang w:val="en-US"/>
+        </w:rPr>
+        <w:t>in</w:t>
+      </w:r>
+      <w:r>
+        <w:rPr>
+          <w:rFonts w:ascii="Arial" w:hAnsi="Arial" w:cs="Arial"/>
+          <w:b/>
+          <w:sz w:val="32"/>
+          <w:szCs w:val="32"/>
+          <w:lang w:val="en-US"/>
+        </w:rPr>
+        <w:t>……………………..</w:t>
+      </w:r>
+      <w:r>
+        <w:rPr>
+          <w:rFonts w:ascii="Arial" w:hAnsi="Arial" w:cs="Arial"/>
+          <w:sz w:val="32"/>
+          <w:szCs w:val="32"/>
+          <w:lang w:val="en-US"/>
+        </w:rPr>
+        <w:t xml:space="preserve"> bouncing back</w:t>
+      </w:r>
+    </w:p>
+    <w:p>
+      <w:pPr>
+        <w:rPr>
+          <w:sz w:val="32"/>
+          <w:szCs w:val="32"/>
+          <w:lang w:val="en-US"/>
+        </w:rPr>
+      </w:pPr>
+    </w:p>
+    <w:p>
+      <w:pPr>
+        <w:rPr>
+          <w:sz w:val="32"/>
+          <w:szCs w:val="32"/>
+          <w:lang w:val="en-US"/>
+        </w:rPr>
+      </w:pPr>
+    </w:p>
+    <w:p>
+      <w:pPr>
+        <w:rPr>
+          <w:sz w:val="36"/>
+          <w:szCs w:val="36"/>
+          <w:lang w:val="en-US"/>
+        </w:rPr>
+      </w:pPr>
+      <w:r>
+        <w:rPr>
+          <w:sz w:val="36"/>
+          <w:szCs w:val="36"/>
+          <w:lang w:val="en-US"/>
+        </w:rPr>
+        <w:t xml:space="preserve">We encountered that </w:t>
+      </w:r>
+      <w:r>
+        <w:rPr>
+          <w:b/>
+          <w:sz w:val="36"/>
+          <w:szCs w:val="36"/>
+          <w:lang w:val="en-US"/>
+        </w:rPr>
+        <w:t>non – compliance …</w:t>
+      </w:r>
+      <w:r>
+        <w:rPr>
+          <w:b/>
+          <w:sz w:val="36"/>
+          <w:szCs w:val="36"/>
+          <w:lang w:val="en-US"/>
+        </w:rPr>
+        <w:t>by</w:t>
+      </w:r>
+      <w:r>
+        <w:rPr>
+          <w:b/>
+          <w:sz w:val="36"/>
+          <w:szCs w:val="36"/>
+          <w:lang w:val="en-US"/>
+        </w:rPr>
+        <w:t>………….</w:t>
+      </w:r>
+      <w:r>
+        <w:rPr>
+          <w:sz w:val="36"/>
+          <w:szCs w:val="36"/>
+          <w:lang w:val="en-US"/>
+        </w:rPr>
+        <w:t>chance</w:t>
+      </w:r>
+    </w:p>
+    <w:p>
+      <w:pPr>
+        <w:rPr>
+          <w:sz w:val="36"/>
+          <w:szCs w:val="36"/>
+          <w:lang w:val="en-US"/>
+        </w:rPr>
+      </w:pPr>
+      <w:r>
+        <w:rPr>
+          <w:b/>
+          <w:sz w:val="36"/>
+          <w:szCs w:val="36"/>
+          <w:lang w:val="en-US"/>
+        </w:rPr>
+        <w:lastRenderedPageBreak/>
         <w:t>……</w:t>
+      </w:r>
+      <w:r>
+        <w:rPr>
+          <w:b/>
+          <w:sz w:val="36"/>
+          <w:szCs w:val="36"/>
+          <w:lang w:val="en-US"/>
+        </w:rPr>
+        <w:t>for</w:t>
       </w:r>
       <w:bookmarkStart w:id="0" w:name="_GoBack"/>
       <w:bookmarkEnd w:id="0"/>
       <w:r>
         <w:rPr>
-          <w:rFonts w:ascii="Arial" w:hAnsi="Arial" w:cs="Arial"/>
-          <w:b/>
-          <w:sz w:val="32"/>
-          <w:szCs w:val="32"/>
-          <w:lang w:val="en-US"/>
-        </w:rPr>
-        <w:t>………</w:t>
-      </w:r>
-      <w:r>
-        <w:rPr>
-          <w:rFonts w:ascii="Arial" w:hAnsi="Arial" w:cs="Arial"/>
-          <w:sz w:val="32"/>
-          <w:szCs w:val="32"/>
-          <w:lang w:val="en-US"/>
-        </w:rPr>
-        <w:t xml:space="preserve"> personal plans</w:t>
-      </w:r>
-    </w:p>
-    <w:p>
-      <w:pPr>
-        <w:rPr>
-          <w:rFonts w:ascii="Arial" w:hAnsi="Arial" w:cs="Arial"/>
-          <w:sz w:val="32"/>
-          <w:szCs w:val="32"/>
-          <w:lang w:val="en-US"/>
-        </w:rPr>
-      </w:pPr>
-      <w:r>
-        <w:rPr>
-          <w:rFonts w:ascii="Arial" w:hAnsi="Arial" w:cs="Arial"/>
-          <w:sz w:val="32"/>
-          <w:szCs w:val="32"/>
-          <w:lang w:val="en-US"/>
-        </w:rPr>
-        <w:t xml:space="preserve">- </w:t>
-      </w:r>
-      <w:r>
-        <w:rPr>
-          <w:rFonts w:ascii="Arial" w:hAnsi="Arial" w:cs="Arial"/>
-          <w:b/>
-          <w:sz w:val="32"/>
-          <w:szCs w:val="32"/>
-          <w:lang w:val="en-US"/>
-        </w:rPr>
-        <w:t>object ……</w:t>
-      </w:r>
-      <w:r>
-        <w:rPr>
-          <w:rFonts w:ascii="Arial" w:hAnsi="Arial" w:cs="Arial"/>
-          <w:sz w:val="32"/>
-          <w:szCs w:val="32"/>
-          <w:lang w:val="en-US"/>
-        </w:rPr>
-        <w:t>to</w:t>
-      </w:r>
-      <w:r>
-        <w:rPr>
-          <w:rFonts w:ascii="Arial" w:hAnsi="Arial" w:cs="Arial"/>
-          <w:b/>
-          <w:sz w:val="32"/>
-          <w:szCs w:val="32"/>
-          <w:lang w:val="en-US"/>
-        </w:rPr>
-        <w:t>…………………</w:t>
-      </w:r>
-      <w:r>
-        <w:rPr>
-          <w:rFonts w:ascii="Arial" w:hAnsi="Arial" w:cs="Arial"/>
-          <w:sz w:val="32"/>
-          <w:szCs w:val="32"/>
-          <w:lang w:val="en-US"/>
-        </w:rPr>
-        <w:t>notice</w:t>
-      </w:r>
-    </w:p>
-    <w:p>
-      <w:pPr>
-        <w:rPr>
-          <w:rFonts w:ascii="Arial" w:hAnsi="Arial" w:cs="Arial"/>
-          <w:sz w:val="32"/>
-          <w:szCs w:val="32"/>
-          <w:lang w:val="en-US"/>
-        </w:rPr>
-      </w:pPr>
-      <w:r>
-        <w:rPr>
-          <w:rFonts w:ascii="Arial" w:hAnsi="Arial" w:cs="Arial"/>
-          <w:sz w:val="32"/>
-          <w:szCs w:val="32"/>
-          <w:lang w:val="en-US"/>
-        </w:rPr>
-        <w:t xml:space="preserve">- </w:t>
-      </w:r>
-      <w:r>
-        <w:rPr>
-          <w:rFonts w:ascii="Arial" w:hAnsi="Arial" w:cs="Arial"/>
-          <w:b/>
-          <w:sz w:val="32"/>
-          <w:szCs w:val="32"/>
-          <w:lang w:val="en-US"/>
-        </w:rPr>
-        <w:t xml:space="preserve">distinctive </w:t>
-      </w:r>
-      <w:r>
-        <w:rPr>
-          <w:rFonts w:ascii="Arial" w:hAnsi="Arial" w:cs="Arial"/>
-          <w:sz w:val="32"/>
-          <w:szCs w:val="32"/>
-          <w:lang w:val="en-US"/>
-        </w:rPr>
-        <w:t>…………………</w:t>
-      </w:r>
-      <w:r>
-        <w:rPr>
-          <w:rFonts w:ascii="Arial" w:hAnsi="Arial" w:cs="Arial"/>
-          <w:sz w:val="32"/>
-          <w:szCs w:val="32"/>
-          <w:lang w:val="en-US"/>
-        </w:rPr>
-        <w:t>incompetent workers</w:t>
-      </w:r>
-    </w:p>
-    <w:p>
-      <w:pPr>
-        <w:rPr>
-          <w:rFonts w:ascii="Arial" w:hAnsi="Arial" w:cs="Arial"/>
-          <w:sz w:val="32"/>
-          <w:szCs w:val="32"/>
-          <w:shd w:val="clear" w:color="auto" w:fill="FFFFFF"/>
-          <w:lang w:val="en-US"/>
-        </w:rPr>
-      </w:pPr>
-      <w:r>
-        <w:rPr>
-          <w:rFonts w:ascii="Arial" w:hAnsi="Arial" w:cs="Arial"/>
-          <w:sz w:val="32"/>
-          <w:szCs w:val="32"/>
-          <w:shd w:val="clear" w:color="auto" w:fill="FFFFFF"/>
-          <w:lang w:val="en-US"/>
-        </w:rPr>
-        <w:t xml:space="preserve">- </w:t>
-      </w:r>
-      <w:r>
-        <w:rPr>
-          <w:rFonts w:ascii="Arial" w:hAnsi="Arial" w:cs="Arial"/>
-          <w:sz w:val="32"/>
-          <w:szCs w:val="32"/>
-          <w:shd w:val="clear" w:color="auto" w:fill="FFFFFF"/>
-          <w:lang w:val="en-US"/>
-        </w:rPr>
-        <w:t xml:space="preserve">dismissal </w:t>
-      </w:r>
-      <w:r>
-        <w:rPr>
-          <w:rFonts w:ascii="Arial" w:hAnsi="Arial" w:cs="Arial"/>
-          <w:b/>
-          <w:sz w:val="32"/>
-          <w:szCs w:val="32"/>
-          <w:shd w:val="clear" w:color="auto" w:fill="FFFFFF"/>
-          <w:lang w:val="en-US"/>
-        </w:rPr>
-        <w:t>derived</w:t>
-      </w:r>
-      <w:r>
-        <w:rPr>
-          <w:rFonts w:ascii="Arial" w:hAnsi="Arial" w:cs="Arial"/>
-          <w:sz w:val="32"/>
-          <w:szCs w:val="32"/>
-          <w:shd w:val="clear" w:color="auto" w:fill="FFFFFF"/>
-          <w:lang w:val="en-US"/>
-        </w:rPr>
-        <w:t xml:space="preserve"> …………….</w:t>
-      </w:r>
-    </w:p>
-    <w:p>
-      <w:pPr>
-        <w:rPr>
-          <w:rFonts w:ascii="Arial" w:hAnsi="Arial" w:cs="Arial"/>
-          <w:sz w:val="32"/>
-          <w:szCs w:val="32"/>
-          <w:lang w:val="en-US"/>
-        </w:rPr>
-      </w:pPr>
-      <w:r>
-        <w:rPr>
-          <w:rFonts w:ascii="Arial" w:hAnsi="Arial" w:cs="Arial"/>
-          <w:sz w:val="32"/>
-          <w:szCs w:val="32"/>
-          <w:lang w:val="en-US"/>
-        </w:rPr>
-        <w:t xml:space="preserve"> </w:t>
-      </w:r>
-      <w:r>
-        <w:rPr>
-          <w:rFonts w:ascii="Arial" w:hAnsi="Arial" w:cs="Arial"/>
-          <w:sz w:val="32"/>
-          <w:szCs w:val="32"/>
-          <w:lang w:val="en-US"/>
-        </w:rPr>
-        <w:t xml:space="preserve">- </w:t>
-      </w:r>
-      <w:r>
-        <w:rPr>
-          <w:rFonts w:ascii="Arial" w:hAnsi="Arial" w:cs="Arial"/>
-          <w:sz w:val="32"/>
-          <w:szCs w:val="32"/>
-          <w:lang w:val="en-US"/>
-        </w:rPr>
-        <w:t xml:space="preserve">……………………..workers are </w:t>
-      </w:r>
-      <w:r>
-        <w:rPr>
-          <w:rFonts w:ascii="Arial" w:hAnsi="Arial" w:cs="Arial"/>
-          <w:b/>
-          <w:sz w:val="32"/>
-          <w:szCs w:val="32"/>
-          <w:lang w:val="en-US"/>
-        </w:rPr>
-        <w:t>prone …</w:t>
-      </w:r>
-      <w:r>
-        <w:rPr>
-          <w:rFonts w:ascii="Arial" w:hAnsi="Arial" w:cs="Arial"/>
-          <w:b/>
-          <w:sz w:val="32"/>
-          <w:szCs w:val="32"/>
-          <w:lang w:val="en-US"/>
-        </w:rPr>
-        <w:t>to</w:t>
-      </w:r>
-      <w:r>
-        <w:rPr>
-          <w:rFonts w:ascii="Arial" w:hAnsi="Arial" w:cs="Arial"/>
-          <w:b/>
-          <w:sz w:val="32"/>
-          <w:szCs w:val="32"/>
-          <w:lang w:val="en-US"/>
-        </w:rPr>
-        <w:t>……………..</w:t>
-      </w:r>
-    </w:p>
-    <w:p>
-      <w:pPr>
-        <w:rPr>
-          <w:rFonts w:ascii="Arial" w:hAnsi="Arial" w:cs="Arial"/>
-          <w:b/>
-          <w:sz w:val="32"/>
-          <w:szCs w:val="32"/>
-          <w:lang w:val="en-US"/>
-        </w:rPr>
-      </w:pPr>
-      <w:r>
-        <w:rPr>
-          <w:rFonts w:ascii="Arial" w:hAnsi="Arial" w:cs="Arial"/>
-          <w:sz w:val="32"/>
-          <w:szCs w:val="32"/>
-          <w:lang w:val="en-US"/>
-        </w:rPr>
-        <w:t xml:space="preserve"> </w:t>
-      </w:r>
-      <w:r>
-        <w:rPr>
-          <w:rFonts w:ascii="Arial" w:hAnsi="Arial" w:cs="Arial"/>
-          <w:sz w:val="32"/>
-          <w:szCs w:val="32"/>
-          <w:lang w:val="en-US"/>
-        </w:rPr>
-        <w:t xml:space="preserve">- </w:t>
-      </w:r>
-      <w:r>
-        <w:rPr>
-          <w:rFonts w:ascii="Arial" w:hAnsi="Arial" w:cs="Arial"/>
-          <w:b/>
-          <w:sz w:val="32"/>
-          <w:szCs w:val="32"/>
-          <w:lang w:val="en-US"/>
-        </w:rPr>
-        <w:t>get rid …</w:t>
-      </w:r>
-      <w:r>
-        <w:rPr>
-          <w:rFonts w:ascii="Arial" w:hAnsi="Arial" w:cs="Arial"/>
-          <w:b/>
-          <w:sz w:val="32"/>
-          <w:szCs w:val="32"/>
-          <w:lang w:val="en-US"/>
-        </w:rPr>
-        <w:t>of</w:t>
-      </w:r>
-      <w:r>
-        <w:rPr>
-          <w:rFonts w:ascii="Arial" w:hAnsi="Arial" w:cs="Arial"/>
-          <w:b/>
-          <w:sz w:val="32"/>
-          <w:szCs w:val="32"/>
-          <w:lang w:val="en-US"/>
-        </w:rPr>
-        <w:t xml:space="preserve">………………….. </w:t>
-      </w:r>
-      <w:r>
-        <w:rPr>
-          <w:rFonts w:ascii="Arial" w:hAnsi="Arial" w:cs="Arial"/>
-          <w:sz w:val="32"/>
-          <w:szCs w:val="32"/>
-          <w:lang w:val="en-US"/>
-        </w:rPr>
-        <w:t xml:space="preserve">unwanted </w:t>
-      </w:r>
-      <w:r>
-        <w:rPr>
-          <w:rFonts w:ascii="Arial" w:hAnsi="Arial" w:cs="Arial"/>
-          <w:sz w:val="32"/>
-          <w:szCs w:val="32"/>
-          <w:lang w:val="en-US"/>
-        </w:rPr>
-        <w:t>people</w:t>
-      </w:r>
-    </w:p>
-    <w:p>
-      <w:pPr>
-        <w:rPr>
-          <w:rFonts w:ascii="Arial" w:hAnsi="Arial" w:cs="Arial"/>
-          <w:b/>
-          <w:sz w:val="32"/>
-          <w:szCs w:val="32"/>
-          <w:lang w:val="en-US"/>
-        </w:rPr>
-      </w:pPr>
-      <w:r>
-        <w:rPr>
-          <w:rFonts w:ascii="Arial" w:hAnsi="Arial" w:cs="Arial"/>
-          <w:sz w:val="32"/>
-          <w:szCs w:val="32"/>
-          <w:lang w:val="en-US"/>
-        </w:rPr>
-        <w:t xml:space="preserve">- We are </w:t>
-      </w:r>
-      <w:r>
-        <w:rPr>
-          <w:rFonts w:ascii="Arial" w:hAnsi="Arial" w:cs="Arial"/>
-          <w:b/>
-          <w:sz w:val="32"/>
-          <w:szCs w:val="32"/>
-          <w:lang w:val="en-US"/>
-        </w:rPr>
-        <w:t>short …</w:t>
-      </w:r>
-      <w:r>
-        <w:rPr>
-          <w:rFonts w:ascii="Arial" w:hAnsi="Arial" w:cs="Arial"/>
-          <w:b/>
-          <w:sz w:val="32"/>
-          <w:szCs w:val="32"/>
-          <w:lang w:val="en-US"/>
-        </w:rPr>
-        <w:t>of</w:t>
-      </w:r>
-      <w:r>
-        <w:rPr>
-          <w:rFonts w:ascii="Arial" w:hAnsi="Arial" w:cs="Arial"/>
-          <w:b/>
-          <w:sz w:val="32"/>
-          <w:szCs w:val="32"/>
-          <w:lang w:val="en-US"/>
-        </w:rPr>
-        <w:t>……………….</w:t>
-      </w:r>
-      <w:r>
-        <w:rPr>
-          <w:rFonts w:ascii="Arial" w:hAnsi="Arial" w:cs="Arial"/>
-          <w:sz w:val="32"/>
-          <w:szCs w:val="32"/>
-          <w:lang w:val="en-US"/>
-        </w:rPr>
-        <w:t>.</w:t>
-      </w:r>
-      <w:r>
-        <w:rPr>
-          <w:rFonts w:ascii="Arial" w:hAnsi="Arial" w:cs="Arial"/>
-          <w:sz w:val="32"/>
-          <w:szCs w:val="32"/>
-          <w:lang w:val="en-US"/>
-        </w:rPr>
-        <w:t>workers</w:t>
-      </w:r>
-    </w:p>
-    <w:p>
-      <w:pPr>
-        <w:rPr>
-          <w:rFonts w:ascii="Arial" w:hAnsi="Arial" w:cs="Arial"/>
-          <w:sz w:val="32"/>
-          <w:szCs w:val="32"/>
-          <w:lang w:val="en-US"/>
-        </w:rPr>
-      </w:pPr>
-      <w:r>
-        <w:rPr>
-          <w:rFonts w:ascii="Arial" w:hAnsi="Arial" w:cs="Arial"/>
-          <w:color w:val="222222"/>
-          <w:sz w:val="32"/>
-          <w:szCs w:val="32"/>
-          <w:shd w:val="clear" w:color="auto" w:fill="FFFFFF"/>
-          <w:lang w:val="en-US"/>
-        </w:rPr>
-        <w:t xml:space="preserve">- </w:t>
-      </w:r>
-      <w:r>
-        <w:rPr>
-          <w:rFonts w:ascii="Arial" w:hAnsi="Arial" w:cs="Arial"/>
-          <w:b/>
-          <w:color w:val="222222"/>
-          <w:sz w:val="32"/>
-          <w:szCs w:val="32"/>
-          <w:shd w:val="clear" w:color="auto" w:fill="FFFFFF"/>
-          <w:lang w:val="en-US"/>
-        </w:rPr>
-        <w:t xml:space="preserve">submit </w:t>
-      </w:r>
-      <w:r>
-        <w:rPr>
-          <w:rFonts w:ascii="Arial" w:hAnsi="Arial" w:cs="Arial"/>
-          <w:color w:val="222222"/>
-          <w:sz w:val="32"/>
-          <w:szCs w:val="32"/>
-          <w:shd w:val="clear" w:color="auto" w:fill="FFFFFF"/>
-          <w:lang w:val="en-US"/>
-        </w:rPr>
-        <w:t>walking</w:t>
-      </w:r>
-      <w:r>
-        <w:rPr>
-          <w:rFonts w:ascii="Arial" w:hAnsi="Arial" w:cs="Arial"/>
-          <w:b/>
-          <w:color w:val="222222"/>
-          <w:sz w:val="32"/>
-          <w:szCs w:val="32"/>
-          <w:shd w:val="clear" w:color="auto" w:fill="FFFFFF"/>
-          <w:lang w:val="en-US"/>
-        </w:rPr>
-        <w:t xml:space="preserve"> </w:t>
-      </w:r>
-      <w:r>
-        <w:rPr>
-          <w:rFonts w:ascii="Arial" w:hAnsi="Arial" w:cs="Arial"/>
-          <w:color w:val="222222"/>
-          <w:sz w:val="32"/>
-          <w:szCs w:val="32"/>
-          <w:shd w:val="clear" w:color="auto" w:fill="FFFFFF"/>
-          <w:lang w:val="en-US"/>
-        </w:rPr>
-        <w:t>papers</w:t>
-      </w:r>
-      <w:r>
-        <w:rPr>
-          <w:rFonts w:ascii="Arial" w:hAnsi="Arial" w:cs="Arial"/>
-          <w:color w:val="222222"/>
-          <w:sz w:val="32"/>
-          <w:szCs w:val="32"/>
-          <w:shd w:val="clear" w:color="auto" w:fill="FFFFFF"/>
-          <w:lang w:val="en-US"/>
-        </w:rPr>
-        <w:t xml:space="preserve"> </w:t>
-      </w:r>
-      <w:r>
-        <w:rPr>
-          <w:rFonts w:ascii="Arial" w:hAnsi="Arial" w:cs="Arial"/>
-          <w:b/>
-          <w:color w:val="222222"/>
-          <w:sz w:val="32"/>
-          <w:szCs w:val="32"/>
-          <w:shd w:val="clear" w:color="auto" w:fill="FFFFFF"/>
-          <w:lang w:val="en-US"/>
-        </w:rPr>
-        <w:t>………………………</w:t>
-      </w:r>
-    </w:p>
-    <w:p>
-      <w:pPr>
-        <w:rPr>
-          <w:rFonts w:ascii="Arial" w:hAnsi="Arial" w:cs="Arial"/>
-          <w:sz w:val="32"/>
-          <w:szCs w:val="32"/>
-          <w:lang w:val="en-US"/>
-        </w:rPr>
-      </w:pPr>
-      <w:r>
-        <w:rPr>
-          <w:rFonts w:ascii="Arial" w:hAnsi="Arial" w:cs="Arial"/>
-          <w:sz w:val="32"/>
-          <w:szCs w:val="32"/>
-          <w:lang w:val="en-US"/>
-        </w:rPr>
-        <w:t xml:space="preserve">- </w:t>
-      </w:r>
-      <w:r>
-        <w:rPr>
-          <w:rFonts w:ascii="Arial" w:hAnsi="Arial" w:cs="Arial"/>
-          <w:b/>
-          <w:sz w:val="32"/>
-          <w:szCs w:val="32"/>
-          <w:lang w:val="en-US"/>
-        </w:rPr>
-        <w:t>succeed …</w:t>
-      </w:r>
-      <w:r>
-        <w:rPr>
-          <w:rFonts w:ascii="Arial" w:hAnsi="Arial" w:cs="Arial"/>
-          <w:sz w:val="32"/>
-          <w:szCs w:val="32"/>
-          <w:lang w:val="en-US"/>
-        </w:rPr>
-        <w:t>after</w:t>
-      </w:r>
-      <w:r>
-        <w:rPr>
-          <w:rFonts w:ascii="Arial" w:hAnsi="Arial" w:cs="Arial"/>
-          <w:b/>
-          <w:sz w:val="32"/>
-          <w:szCs w:val="32"/>
-          <w:lang w:val="en-US"/>
-        </w:rPr>
-        <w:t>……………………..</w:t>
-      </w:r>
-      <w:r>
-        <w:rPr>
-          <w:rFonts w:ascii="Arial" w:hAnsi="Arial" w:cs="Arial"/>
-          <w:sz w:val="32"/>
-          <w:szCs w:val="32"/>
-          <w:lang w:val="en-US"/>
-        </w:rPr>
-        <w:t xml:space="preserve"> bouncing back</w:t>
-      </w:r>
-    </w:p>
-    <w:p>
-      <w:pPr>
-        <w:rPr>
-          <w:sz w:val="32"/>
-          <w:szCs w:val="32"/>
-          <w:lang w:val="en-US"/>
-        </w:rPr>
-      </w:pPr>
-    </w:p>
-    <w:p>
-      <w:pPr>
-        <w:rPr>
-          <w:sz w:val="32"/>
-          <w:szCs w:val="32"/>
-          <w:lang w:val="en-US"/>
-        </w:rPr>
-      </w:pPr>
-    </w:p>
-    <w:p>
-      <w:pPr>
-        <w:rPr>
-          <w:sz w:val="36"/>
-          <w:szCs w:val="36"/>
-          <w:lang w:val="en-US"/>
-        </w:rPr>
-      </w:pPr>
-      <w:r>
-        <w:rPr>
-          <w:sz w:val="36"/>
-          <w:szCs w:val="36"/>
-          <w:lang w:val="en-US"/>
-        </w:rPr>
-        <w:t xml:space="preserve">We encountered that </w:t>
-      </w:r>
-      <w:r>
-        <w:rPr>
-          <w:b/>
-          <w:sz w:val="36"/>
-          <w:szCs w:val="36"/>
-          <w:lang w:val="en-US"/>
-        </w:rPr>
-        <w:t>non – compliance …………….</w:t>
-      </w:r>
-      <w:r>
-        <w:rPr>
-          <w:sz w:val="36"/>
-          <w:szCs w:val="36"/>
-          <w:lang w:val="en-US"/>
-        </w:rPr>
-        <w:t>chance</w:t>
-      </w:r>
-    </w:p>
-    <w:p>
-      <w:pPr>
-        <w:rPr>
-          <w:sz w:val="36"/>
-          <w:szCs w:val="36"/>
-          <w:lang w:val="en-US"/>
-        </w:rPr>
-      </w:pPr>
-      <w:r>
-        <w:rPr>
-          <w:b/>
-          <w:sz w:val="36"/>
-          <w:szCs w:val="36"/>
-          <w:lang w:val="en-US"/>
-        </w:rPr>
-        <w:t>……………………….the time being</w:t>
+          <w:b/>
+          <w:sz w:val="36"/>
+          <w:szCs w:val="36"/>
+          <w:lang w:val="en-US"/>
+        </w:rPr>
+        <w:t>………………….the time being</w:t>
       </w:r>
       <w:r>
         <w:rPr>
@@ -1296,7 +1403,6 @@
           <w:szCs w:val="36"/>
           <w:lang w:val="en-US"/>
         </w:rPr>
-        <w:lastRenderedPageBreak/>
         <w:t>…</w:t>
       </w:r>
       <w:r>

</xml_diff>